<commit_message>
Fix issues in docx template
</commit_message>
<xml_diff>
--- a/templates/on-behalf-invoice-template.docx
+++ b/templates/on-behalf-invoice-template.docx
@@ -2,49 +2,11 @@
 <file path=word/document.xml><?xml version="1.0" encoding="utf-8"?>
 <w:document xmlns:wpc="http://schemas.microsoft.com/office/word/2010/wordprocessingCanvas" xmlns:mc="http://schemas.openxmlformats.org/markup-compatibility/2006" xmlns:o="urn:schemas-microsoft-com:office:office" xmlns:r="http://schemas.openxmlformats.org/officeDocument/2006/relationships" xmlns:m="http://schemas.openxmlformats.org/officeDocument/2006/math" xmlns:v="urn:schemas-microsoft-com:vml" xmlns:wp14="http://schemas.microsoft.com/office/word/2010/wordprocessingDrawing" xmlns:wp="http://schemas.openxmlformats.org/drawingml/2006/wordprocessingDrawing" xmlns:w10="urn:schemas-microsoft-com:office:word" xmlns:w="http://schemas.openxmlformats.org/wordprocessingml/2006/main" xmlns:w14="http://schemas.microsoft.com/office/word/2010/wordml" xmlns:wpg="http://schemas.microsoft.com/office/word/2010/wordprocessingGroup" xmlns:wpi="http://schemas.microsoft.com/office/word/2010/wordprocessingInk" xmlns:wne="http://schemas.microsoft.com/office/word/2006/wordml" xmlns:wps="http://schemas.microsoft.com/office/word/2010/wordprocessingShape" mc:Ignorable="w14 wp14">
   <w:body>
-    <w:p>
-      <w:pPr>
-        <w:widowControl w:val="0"/>
-        <w:pBdr>
-          <w:top w:val="nil"/>
-          <w:left w:val="nil"/>
-          <w:bottom w:val="nil"/>
-          <w:right w:val="nil"/>
-          <w:between w:val="nil"/>
-        </w:pBdr>
-        <w:spacing w:after="0" w:line="276" w:lineRule="auto"/>
-        <w:rPr>
-          <w:rFonts w:ascii="Arial" w:eastAsia="Arial" w:hAnsi="Arial" w:cs="Arial"/>
-        </w:rPr>
-      </w:pPr>
-    </w:p>
-    <w:p>
-      <w:pPr>
-        <w:widowControl w:val="0"/>
-        <w:pBdr>
-          <w:top w:val="nil"/>
-          <w:left w:val="nil"/>
-          <w:bottom w:val="nil"/>
-          <w:right w:val="nil"/>
-          <w:between w:val="nil"/>
-        </w:pBdr>
-        <w:spacing w:after="0" w:line="276" w:lineRule="auto"/>
-        <w:rPr>
-          <w:rFonts w:ascii="Arial" w:eastAsia="Arial" w:hAnsi="Arial" w:cs="Arial"/>
-        </w:rPr>
-      </w:pPr>
-      <w:r>
-        <w:rPr>
-          <w:rFonts w:ascii="Arial" w:eastAsia="Arial" w:hAnsi="Arial" w:cs="Arial"/>
-        </w:rPr>
-        <w:t xml:space="preserve"> </w:t>
-      </w:r>
-    </w:p>
     <w:tbl>
       <w:tblPr>
         <w:tblStyle w:val="afb"/>
+        <w:tblpPr w:leftFromText="180" w:rightFromText="180" w:vertAnchor="text" w:horzAnchor="margin" w:tblpXSpec="center" w:tblpY="-107"/>
         <w:tblW w:w="11520" w:type="dxa"/>
-        <w:tblInd w:w="-1085" w:type="dxa"/>
         <w:tblBorders>
           <w:top w:val="single" w:sz="4" w:space="0" w:color="000000"/>
           <w:left w:val="single" w:sz="4" w:space="0" w:color="000000"/>
@@ -69,6 +31,7 @@
           </w:tcPr>
           <w:p>
             <w:pPr>
+              <w:contextualSpacing/>
               <w:jc w:val="center"/>
               <w:rPr>
                 <w:b/>
@@ -87,6 +50,7 @@
           </w:p>
           <w:p>
             <w:pPr>
+              <w:contextualSpacing/>
               <w:jc w:val="center"/>
               <w:rPr>
                 <w:b/>
@@ -99,9 +63,14 @@
               <w:sdtPr>
                 <w:tag w:val="goog_rdk_0"/>
                 <w:id w:val="-427966138"/>
+                <w:showingPlcHdr/>
               </w:sdtPr>
               <w:sdtEndPr/>
-              <w:sdtContent/>
+              <w:sdtContent>
+                <w:r>
+                  <w:t xml:space="preserve">     </w:t>
+                </w:r>
+              </w:sdtContent>
             </w:sdt>
             <w:r>
               <w:rPr>
@@ -135,6 +104,7 @@
           </w:p>
           <w:p>
             <w:pPr>
+              <w:contextualSpacing/>
               <w:jc w:val="center"/>
               <w:rPr>
                 <w:b/>
@@ -163,6 +133,7 @@
           </w:p>
           <w:p>
             <w:pPr>
+              <w:contextualSpacing/>
               <w:jc w:val="center"/>
               <w:rPr>
                 <w:b/>
@@ -172,19 +143,7 @@
               <w:rPr>
                 <w:b/>
               </w:rPr>
-              <w:t>Mobile:</w:t>
-            </w:r>
-            <w:r>
-              <w:rPr>
-                <w:b/>
-              </w:rPr>
-              <w:t xml:space="preserve"> </w:t>
-            </w:r>
-            <w:r>
-              <w:rPr>
-                <w:b/>
-              </w:rPr>
-              <w:t>{</w:t>
+              <w:t>Mobile: {</w:t>
             </w:r>
             <w:proofErr w:type="spellStart"/>
             <w:r>
@@ -203,6 +162,7 @@
           </w:p>
           <w:p>
             <w:pPr>
+              <w:contextualSpacing/>
               <w:jc w:val="center"/>
               <w:rPr>
                 <w:b/>
@@ -212,19 +172,7 @@
               <w:rPr>
                 <w:b/>
               </w:rPr>
-              <w:t>Email:</w:t>
-            </w:r>
-            <w:r>
-              <w:rPr>
-                <w:b/>
-              </w:rPr>
-              <w:t xml:space="preserve"> </w:t>
-            </w:r>
-            <w:r>
-              <w:rPr>
-                <w:b/>
-              </w:rPr>
-              <w:t>{</w:t>
+              <w:t>Email: {</w:t>
             </w:r>
             <w:proofErr w:type="spellStart"/>
             <w:r>
@@ -243,6 +191,7 @@
           </w:p>
           <w:p>
             <w:pPr>
+              <w:contextualSpacing/>
               <w:jc w:val="center"/>
               <w:rPr>
                 <w:b/>
@@ -254,25 +203,7 @@
               <w:rPr>
                 <w:b/>
               </w:rPr>
-              <w:t>PAN</w:t>
-            </w:r>
-            <w:r>
-              <w:rPr>
-                <w:b/>
-              </w:rPr>
-              <w:t>:</w:t>
-            </w:r>
-            <w:r>
-              <w:rPr>
-                <w:b/>
-              </w:rPr>
-              <w:t xml:space="preserve"> </w:t>
-            </w:r>
-            <w:r>
-              <w:rPr>
-                <w:b/>
-              </w:rPr>
-              <w:t>{</w:t>
+              <w:t>PAN: {</w:t>
             </w:r>
             <w:proofErr w:type="spellStart"/>
             <w:r>
@@ -293,7 +224,7 @@
       </w:tr>
       <w:tr>
         <w:trPr>
-          <w:trHeight w:val="2510"/>
+          <w:trHeight w:val="2213"/>
         </w:trPr>
         <w:tc>
           <w:tcPr>
@@ -301,6 +232,7 @@
           </w:tcPr>
           <w:p>
             <w:pPr>
+              <w:contextualSpacing/>
               <w:jc w:val="center"/>
               <w:rPr>
                 <w:b/>
@@ -322,6 +254,7 @@
                 <w:right w:val="nil"/>
                 <w:between w:val="nil"/>
               </w:pBdr>
+              <w:contextualSpacing/>
               <w:jc w:val="center"/>
               <w:rPr>
                 <w:b/>
@@ -357,6 +290,7 @@
                 <w:right w:val="nil"/>
                 <w:between w:val="nil"/>
               </w:pBdr>
+              <w:contextualSpacing/>
               <w:jc w:val="center"/>
               <w:rPr>
                 <w:b/>
@@ -392,6 +326,7 @@
                 <w:right w:val="nil"/>
                 <w:between w:val="nil"/>
               </w:pBdr>
+              <w:contextualSpacing/>
               <w:jc w:val="center"/>
               <w:rPr>
                 <w:b/>
@@ -401,19 +336,7 @@
               <w:rPr>
                 <w:b/>
               </w:rPr>
-              <w:t>Mobile:</w:t>
-            </w:r>
-            <w:r>
-              <w:rPr>
-                <w:b/>
-              </w:rPr>
-              <w:t xml:space="preserve"> </w:t>
-            </w:r>
-            <w:r>
-              <w:rPr>
-                <w:b/>
-              </w:rPr>
-              <w:t>{</w:t>
+              <w:t>Mobile: {</w:t>
             </w:r>
             <w:proofErr w:type="spellStart"/>
             <w:r>
@@ -439,6 +362,7 @@
                 <w:right w:val="nil"/>
                 <w:between w:val="nil"/>
               </w:pBdr>
+              <w:contextualSpacing/>
               <w:jc w:val="center"/>
               <w:rPr>
                 <w:b/>
@@ -448,19 +372,7 @@
               <w:rPr>
                 <w:b/>
               </w:rPr>
-              <w:t>Email:</w:t>
-            </w:r>
-            <w:r>
-              <w:rPr>
-                <w:b/>
-              </w:rPr>
-              <w:t xml:space="preserve"> </w:t>
-            </w:r>
-            <w:r>
-              <w:rPr>
-                <w:b/>
-              </w:rPr>
-              <w:t>{</w:t>
+              <w:t>Email: {</w:t>
             </w:r>
             <w:proofErr w:type="spellStart"/>
             <w:r>
@@ -486,6 +398,7 @@
                 <w:right w:val="nil"/>
                 <w:between w:val="nil"/>
               </w:pBdr>
+              <w:contextualSpacing/>
               <w:rPr>
                 <w:b/>
                 <w:sz w:val="18"/>
@@ -497,31 +410,7 @@
               <w:rPr>
                 <w:b/>
               </w:rPr>
-              <w:t xml:space="preserve">                                                                                               </w:t>
-            </w:r>
-            <w:r>
-              <w:rPr>
-                <w:b/>
-              </w:rPr>
-              <w:t>PAN</w:t>
-            </w:r>
-            <w:r>
-              <w:rPr>
-                <w:b/>
-              </w:rPr>
-              <w:t>:</w:t>
-            </w:r>
-            <w:r>
-              <w:rPr>
-                <w:b/>
-              </w:rPr>
-              <w:t xml:space="preserve"> </w:t>
-            </w:r>
-            <w:r>
-              <w:rPr>
-                <w:b/>
-              </w:rPr>
-              <w:t>{</w:t>
+              <w:t xml:space="preserve">                                                                                               PAN: {</w:t>
             </w:r>
             <w:proofErr w:type="spellStart"/>
             <w:r>
@@ -541,39 +430,16 @@
           <w:p>
             <w:pPr>
               <w:ind w:left="915"/>
-              <w:rPr>
-                <w:b/>
-              </w:rPr>
-            </w:pPr>
-            <w:r>
-              <w:rPr>
-                <w:b/>
-              </w:rPr>
-              <w:t xml:space="preserve">                                                                             </w:t>
-            </w:r>
-            <w:r>
-              <w:rPr>
-                <w:b/>
-              </w:rPr>
-              <w:t>GST NO</w:t>
-            </w:r>
-            <w:r>
-              <w:rPr>
-                <w:b/>
-              </w:rPr>
-              <w:t>:</w:t>
-            </w:r>
-            <w:r>
-              <w:rPr>
-                <w:b/>
-              </w:rPr>
-              <w:t xml:space="preserve"> </w:t>
-            </w:r>
-            <w:r>
-              <w:rPr>
-                <w:b/>
-              </w:rPr>
-              <w:t>{</w:t>
+              <w:contextualSpacing/>
+              <w:rPr>
+                <w:b/>
+              </w:rPr>
+            </w:pPr>
+            <w:r>
+              <w:rPr>
+                <w:b/>
+              </w:rPr>
+              <w:t xml:space="preserve">                                                                             GST NO: {</w:t>
             </w:r>
             <w:proofErr w:type="spellStart"/>
             <w:r>
@@ -603,6 +469,7 @@
           <w:p>
             <w:pPr>
               <w:ind w:left="1065"/>
+              <w:contextualSpacing/>
               <w:rPr>
                 <w:b/>
                 <w:sz w:val="28"/>
@@ -622,7 +489,7 @@
       </w:tr>
       <w:tr>
         <w:trPr>
-          <w:trHeight w:val="710"/>
+          <w:trHeight w:val="395"/>
         </w:trPr>
         <w:tc>
           <w:tcPr>
@@ -630,21 +497,19 @@
           </w:tcPr>
           <w:p>
             <w:pPr>
-              <w:ind w:left="1050"/>
-              <w:rPr>
-                <w:sz w:val="24"/>
-                <w:szCs w:val="24"/>
-              </w:rPr>
-            </w:pPr>
-          </w:p>
-          <w:p>
-            <w:pPr>
-              <w:ind w:left="1050"/>
-              <w:rPr>
-                <w:sz w:val="24"/>
-                <w:szCs w:val="24"/>
-              </w:rPr>
-            </w:pPr>
+              <w:contextualSpacing/>
+              <w:rPr>
+                <w:sz w:val="24"/>
+                <w:szCs w:val="24"/>
+              </w:rPr>
+            </w:pPr>
+            <w:r>
+              <w:rPr>
+                <w:sz w:val="24"/>
+                <w:szCs w:val="24"/>
+              </w:rPr>
+              <w:t xml:space="preserve">                      </w:t>
+            </w:r>
             <w:r>
               <w:rPr>
                 <w:sz w:val="24"/>
@@ -667,16 +532,7 @@
                 <w:sz w:val="24"/>
                 <w:szCs w:val="24"/>
               </w:rPr>
-              <w:t>{month}</w:t>
-            </w:r>
-            <w:r>
-              <w:rPr>
-                <w:b/>
-                <w:color w:val="FF0000"/>
-                <w:sz w:val="24"/>
-                <w:szCs w:val="24"/>
-              </w:rPr>
-              <w:t xml:space="preserve"> </w:t>
+              <w:t xml:space="preserve">{month} </w:t>
             </w:r>
             <w:r>
               <w:rPr>
@@ -700,18 +556,24 @@
           <w:right w:val="nil"/>
           <w:between w:val="nil"/>
         </w:pBdr>
-        <w:spacing w:after="0" w:line="276" w:lineRule="auto"/>
+        <w:spacing w:after="0" w:line="240" w:lineRule="auto"/>
+        <w:contextualSpacing/>
         <w:rPr>
-          <w:sz w:val="24"/>
-          <w:szCs w:val="24"/>
+          <w:rFonts w:ascii="Arial" w:eastAsia="Arial" w:hAnsi="Arial" w:cs="Arial"/>
         </w:rPr>
       </w:pPr>
+      <w:r>
+        <w:rPr>
+          <w:rFonts w:ascii="Arial" w:eastAsia="Arial" w:hAnsi="Arial" w:cs="Arial"/>
+        </w:rPr>
+        <w:t xml:space="preserve"> </w:t>
+      </w:r>
     </w:p>
     <w:tbl>
       <w:tblPr>
         <w:tblStyle w:val="afc"/>
+        <w:tblpPr w:leftFromText="180" w:rightFromText="180" w:vertAnchor="text" w:horzAnchor="margin" w:tblpXSpec="center" w:tblpY="-46"/>
         <w:tblW w:w="11520" w:type="dxa"/>
-        <w:tblInd w:w="-1085" w:type="dxa"/>
         <w:tblBorders>
           <w:top w:val="single" w:sz="4" w:space="0" w:color="000000"/>
           <w:left w:val="single" w:sz="4" w:space="0" w:color="000000"/>
@@ -738,6 +600,7 @@
           </w:tcPr>
           <w:p>
             <w:pPr>
+              <w:contextualSpacing/>
               <w:rPr>
                 <w:color w:val="FF0000"/>
                 <w:sz w:val="24"/>
@@ -749,14 +612,7 @@
                 <w:sz w:val="24"/>
                 <w:szCs w:val="24"/>
               </w:rPr>
-              <w:t xml:space="preserve">BILL NO: </w:t>
-            </w:r>
-            <w:r>
-              <w:rPr>
-                <w:sz w:val="24"/>
-                <w:szCs w:val="24"/>
-              </w:rPr>
-              <w:t>{</w:t>
+              <w:t>BILL NO: {</w:t>
             </w:r>
             <w:proofErr w:type="spellStart"/>
             <w:r>
@@ -783,24 +639,18 @@
           </w:tcPr>
           <w:p>
             <w:pPr>
-              <w:rPr>
-                <w:sz w:val="24"/>
-                <w:szCs w:val="24"/>
-              </w:rPr>
-            </w:pPr>
-            <w:r>
-              <w:rPr>
-                <w:sz w:val="24"/>
-                <w:szCs w:val="24"/>
-              </w:rPr>
-              <w:t xml:space="preserve">DATE : </w:t>
-            </w:r>
-            <w:r>
-              <w:rPr>
-                <w:sz w:val="24"/>
-                <w:szCs w:val="24"/>
-              </w:rPr>
-              <w:t>{date}</w:t>
+              <w:contextualSpacing/>
+              <w:rPr>
+                <w:sz w:val="24"/>
+                <w:szCs w:val="24"/>
+              </w:rPr>
+            </w:pPr>
+            <w:r>
+              <w:rPr>
+                <w:sz w:val="24"/>
+                <w:szCs w:val="24"/>
+              </w:rPr>
+              <w:t>DATE : {date}</w:t>
             </w:r>
           </w:p>
         </w:tc>
@@ -812,6 +662,7 @@
           </w:tcPr>
           <w:p>
             <w:pPr>
+              <w:contextualSpacing/>
               <w:rPr>
                 <w:b/>
                 <w:sz w:val="24"/>
@@ -835,6 +686,7 @@
           </w:tcPr>
           <w:p>
             <w:pPr>
+              <w:contextualSpacing/>
               <w:rPr>
                 <w:sz w:val="24"/>
                 <w:szCs w:val="24"/>
@@ -876,6 +728,7 @@
           </w:tcPr>
           <w:p>
             <w:pPr>
+              <w:contextualSpacing/>
               <w:jc w:val="both"/>
               <w:rPr>
                 <w:sz w:val="24"/>
@@ -887,14 +740,7 @@
                 <w:sz w:val="24"/>
                 <w:szCs w:val="24"/>
               </w:rPr>
-              <w:t>RENT FOR THE MONTH OF</w:t>
-            </w:r>
-            <w:r>
-              <w:rPr>
-                <w:sz w:val="24"/>
-                <w:szCs w:val="24"/>
-              </w:rPr>
-              <w:t xml:space="preserve"> {month}</w:t>
+              <w:t>RENT FOR THE MONTH OF {month}</w:t>
             </w:r>
             <w:r>
               <w:rPr>
@@ -914,6 +760,7 @@
           </w:p>
           <w:p>
             <w:pPr>
+              <w:contextualSpacing/>
               <w:jc w:val="both"/>
               <w:rPr>
                 <w:sz w:val="24"/>
@@ -925,14 +772,7 @@
                 <w:sz w:val="24"/>
                 <w:szCs w:val="24"/>
               </w:rPr>
-              <w:t xml:space="preserve">AT SHOP NO. </w:t>
-            </w:r>
-            <w:r>
-              <w:rPr>
-                <w:sz w:val="24"/>
-                <w:szCs w:val="24"/>
-              </w:rPr>
-              <w:t>{</w:t>
+              <w:t>AT SHOP NO. {</w:t>
             </w:r>
             <w:proofErr w:type="spellStart"/>
             <w:r>
@@ -940,14 +780,7 @@
                 <w:sz w:val="24"/>
                 <w:szCs w:val="24"/>
               </w:rPr>
-              <w:t>brand_</w:t>
-            </w:r>
-            <w:r>
-              <w:rPr>
-                <w:sz w:val="24"/>
-                <w:szCs w:val="24"/>
-              </w:rPr>
-              <w:t>unit</w:t>
+              <w:t>brand_unit</w:t>
             </w:r>
             <w:proofErr w:type="spellEnd"/>
             <w:r>
@@ -955,21 +788,7 @@
                 <w:sz w:val="24"/>
                 <w:szCs w:val="24"/>
               </w:rPr>
-              <w:t>}</w:t>
-            </w:r>
-            <w:r>
-              <w:rPr>
-                <w:sz w:val="24"/>
-                <w:szCs w:val="24"/>
-              </w:rPr>
-              <w:t xml:space="preserve"> AT </w:t>
-            </w:r>
-            <w:r>
-              <w:rPr>
-                <w:sz w:val="24"/>
-                <w:szCs w:val="24"/>
-              </w:rPr>
-              <w:t>{</w:t>
+              <w:t>} AT {</w:t>
             </w:r>
             <w:proofErr w:type="spellStart"/>
             <w:r>
@@ -977,14 +796,7 @@
                 <w:sz w:val="24"/>
                 <w:szCs w:val="24"/>
               </w:rPr>
-              <w:t>brand_</w:t>
-            </w:r>
-            <w:r>
-              <w:rPr>
-                <w:sz w:val="24"/>
-                <w:szCs w:val="24"/>
-              </w:rPr>
-              <w:t>floor</w:t>
+              <w:t>brand_floor</w:t>
             </w:r>
             <w:proofErr w:type="spellEnd"/>
             <w:r>
@@ -992,18 +804,12 @@
                 <w:sz w:val="24"/>
                 <w:szCs w:val="24"/>
               </w:rPr>
-              <w:t>}</w:t>
-            </w:r>
-            <w:r>
-              <w:rPr>
-                <w:sz w:val="24"/>
-                <w:szCs w:val="24"/>
-              </w:rPr>
-              <w:t>, KW DELHI-6</w:t>
-            </w:r>
-          </w:p>
-          <w:p>
-            <w:pPr>
+              <w:t>}, KW DELHI-6</w:t>
+            </w:r>
+          </w:p>
+          <w:p>
+            <w:pPr>
+              <w:contextualSpacing/>
               <w:jc w:val="both"/>
               <w:rPr>
                 <w:sz w:val="24"/>
@@ -1015,16 +821,7 @@
                 <w:sz w:val="24"/>
                 <w:szCs w:val="24"/>
               </w:rPr>
-              <w:t>EXTENSION, GHAZIABAD, UTTAR PRADESH-201</w:t>
-            </w:r>
-            <w:bookmarkStart w:id="0" w:name="_GoBack"/>
-            <w:bookmarkEnd w:id="0"/>
-            <w:r>
-              <w:rPr>
-                <w:sz w:val="24"/>
-                <w:szCs w:val="24"/>
-              </w:rPr>
-              <w:t xml:space="preserve">017. </w:t>
+              <w:t xml:space="preserve">EXTENSION, GHAZIABAD, UTTAR PRADESH-201017. </w:t>
             </w:r>
           </w:p>
         </w:tc>
@@ -1035,6 +832,7 @@
           </w:tcPr>
           <w:p>
             <w:pPr>
+              <w:contextualSpacing/>
               <w:jc w:val="both"/>
               <w:rPr>
                 <w:sz w:val="24"/>
@@ -1054,6 +852,7 @@
           </w:tcPr>
           <w:p>
             <w:pPr>
+              <w:contextualSpacing/>
               <w:jc w:val="both"/>
               <w:rPr>
                 <w:sz w:val="24"/>
@@ -1076,6 +875,7 @@
           </w:tcPr>
           <w:p>
             <w:pPr>
+              <w:contextualSpacing/>
               <w:jc w:val="both"/>
               <w:rPr>
                 <w:rFonts w:ascii="Arial" w:eastAsia="Arial" w:hAnsi="Arial" w:cs="Arial"/>
@@ -1107,6 +907,7 @@
           </w:tcPr>
           <w:p>
             <w:pPr>
+              <w:contextualSpacing/>
               <w:jc w:val="center"/>
               <w:rPr>
                 <w:color w:val="FF0000"/>
@@ -1114,51 +915,38 @@
                 <w:szCs w:val="24"/>
               </w:rPr>
             </w:pPr>
+            <w:bookmarkStart w:id="0" w:name="_GoBack"/>
+            <w:bookmarkEnd w:id="0"/>
             <w:r>
               <w:rPr>
                 <w:color w:val="FF0000"/>
                 <w:sz w:val="24"/>
                 <w:szCs w:val="24"/>
               </w:rPr>
-              <w:t xml:space="preserve">(Rupees </w:t>
-            </w:r>
+              <w:t>(Rupees {</w:t>
+            </w:r>
+            <w:proofErr w:type="spellStart"/>
             <w:r>
               <w:rPr>
                 <w:color w:val="FF0000"/>
                 <w:sz w:val="24"/>
                 <w:szCs w:val="24"/>
               </w:rPr>
-              <w:t>{</w:t>
-            </w:r>
-            <w:proofErr w:type="spellStart"/>
+              <w:t>amountInWords</w:t>
+            </w:r>
+            <w:proofErr w:type="spellEnd"/>
             <w:r>
               <w:rPr>
                 <w:color w:val="FF0000"/>
                 <w:sz w:val="24"/>
                 <w:szCs w:val="24"/>
               </w:rPr>
-              <w:t>amountInWords</w:t>
-            </w:r>
-            <w:proofErr w:type="spellEnd"/>
-            <w:r>
-              <w:rPr>
-                <w:color w:val="FF0000"/>
-                <w:sz w:val="24"/>
-                <w:szCs w:val="24"/>
-              </w:rPr>
-              <w:t>}</w:t>
-            </w:r>
-            <w:r>
-              <w:rPr>
-                <w:color w:val="FF0000"/>
-                <w:sz w:val="24"/>
-                <w:szCs w:val="24"/>
-              </w:rPr>
-              <w:t>)</w:t>
-            </w:r>
-          </w:p>
-          <w:p>
-            <w:pPr>
+              <w:t>})</w:t>
+            </w:r>
+          </w:p>
+          <w:p>
+            <w:pPr>
+              <w:contextualSpacing/>
               <w:jc w:val="both"/>
               <w:rPr>
                 <w:sz w:val="24"/>
@@ -1179,6 +967,7 @@
           </w:tcPr>
           <w:p>
             <w:pPr>
+              <w:contextualSpacing/>
               <w:jc w:val="both"/>
               <w:rPr>
                 <w:b/>
@@ -1199,7 +988,7 @@
           </w:p>
           <w:p>
             <w:pPr>
-              <w:jc w:val="both"/>
+              <w:contextualSpacing/>
               <w:rPr>
                 <w:b/>
                 <w:sz w:val="24"/>
@@ -1212,14 +1001,7 @@
                 <w:b/>
                 <w:sz w:val="24"/>
                 <w:szCs w:val="24"/>
-              </w:rPr>
-              <w:t xml:space="preserve">                        </w:t>
-            </w:r>
-            <w:r>
-              <w:rPr>
-                <w:b/>
-                <w:sz w:val="24"/>
-                <w:szCs w:val="24"/>
+                <w:u w:val="single"/>
               </w:rPr>
               <w:t>{</w:t>
             </w:r>
@@ -1229,6 +1011,7 @@
                 <w:b/>
                 <w:sz w:val="24"/>
                 <w:szCs w:val="24"/>
+                <w:u w:val="single"/>
               </w:rPr>
               <w:t>customer_bank</w:t>
             </w:r>
@@ -1238,37 +1021,10 @@
                 <w:b/>
                 <w:sz w:val="24"/>
                 <w:szCs w:val="24"/>
+                <w:u w:val="single"/>
               </w:rPr>
               <w:t>}</w:t>
             </w:r>
-          </w:p>
-          <w:p>
-            <w:pPr>
-              <w:jc w:val="both"/>
-              <w:rPr>
-                <w:b/>
-                <w:sz w:val="24"/>
-                <w:szCs w:val="24"/>
-              </w:rPr>
-            </w:pPr>
-            <w:r>
-              <w:rPr>
-                <w:b/>
-                <w:sz w:val="24"/>
-                <w:szCs w:val="24"/>
-              </w:rPr>
-              <w:t xml:space="preserve">                        </w:t>
-            </w:r>
-          </w:p>
-          <w:p>
-            <w:pPr>
-              <w:jc w:val="both"/>
-              <w:rPr>
-                <w:b/>
-                <w:sz w:val="24"/>
-                <w:szCs w:val="24"/>
-              </w:rPr>
-            </w:pPr>
           </w:p>
         </w:tc>
         <w:tc>
@@ -1277,6 +1033,7 @@
           </w:tcPr>
           <w:p>
             <w:pPr>
+              <w:contextualSpacing/>
               <w:jc w:val="both"/>
               <w:rPr>
                 <w:b/>
@@ -1287,6 +1044,7 @@
           </w:p>
           <w:p>
             <w:pPr>
+              <w:contextualSpacing/>
               <w:jc w:val="both"/>
               <w:rPr>
                 <w:b/>
@@ -1297,6 +1055,7 @@
           </w:p>
           <w:p>
             <w:pPr>
+              <w:contextualSpacing/>
               <w:jc w:val="both"/>
               <w:rPr>
                 <w:b/>
@@ -1307,6 +1066,7 @@
           </w:p>
           <w:p>
             <w:pPr>
+              <w:contextualSpacing/>
               <w:jc w:val="both"/>
               <w:rPr>
                 <w:b/>
@@ -1317,6 +1077,7 @@
           </w:p>
           <w:p>
             <w:pPr>
+              <w:contextualSpacing/>
               <w:jc w:val="center"/>
               <w:rPr>
                 <w:b/>
@@ -1330,15 +1091,7 @@
                 <w:sz w:val="24"/>
                 <w:szCs w:val="24"/>
               </w:rPr>
-              <w:t>(</w:t>
-            </w:r>
-            <w:r>
-              <w:rPr>
-                <w:b/>
-                <w:sz w:val="24"/>
-                <w:szCs w:val="24"/>
-              </w:rPr>
-              <w:t>{</w:t>
+              <w:t>({</w:t>
             </w:r>
             <w:proofErr w:type="spellStart"/>
             <w:r>
@@ -1356,19 +1109,12 @@
                 <w:sz w:val="24"/>
                 <w:szCs w:val="24"/>
               </w:rPr>
-              <w:t>}</w:t>
-            </w:r>
-            <w:r>
-              <w:rPr>
-                <w:b/>
-                <w:sz w:val="24"/>
-                <w:szCs w:val="24"/>
-              </w:rPr>
-              <w:t>)</w:t>
-            </w:r>
-          </w:p>
-          <w:p>
-            <w:pPr>
+              <w:t>})</w:t>
+            </w:r>
+          </w:p>
+          <w:p>
+            <w:pPr>
+              <w:contextualSpacing/>
               <w:jc w:val="center"/>
               <w:rPr>
                 <w:b/>
@@ -1390,6 +1136,26 @@
     </w:tbl>
     <w:p>
       <w:pPr>
+        <w:widowControl w:val="0"/>
+        <w:pBdr>
+          <w:top w:val="nil"/>
+          <w:left w:val="nil"/>
+          <w:bottom w:val="nil"/>
+          <w:right w:val="nil"/>
+          <w:between w:val="nil"/>
+        </w:pBdr>
+        <w:spacing w:after="0" w:line="240" w:lineRule="auto"/>
+        <w:contextualSpacing/>
+        <w:rPr>
+          <w:sz w:val="24"/>
+          <w:szCs w:val="24"/>
+        </w:rPr>
+      </w:pPr>
+    </w:p>
+    <w:p>
+      <w:pPr>
+        <w:spacing w:line="240" w:lineRule="auto"/>
+        <w:contextualSpacing/>
         <w:jc w:val="both"/>
         <w:rPr>
           <w:b/>

</xml_diff>